<commit_message>
added a simple dutch and english user manual.
</commit_message>
<xml_diff>
--- a/viewer_app/Gebruikershandleiding.docx
+++ b/viewer_app/Gebruikershandleiding.docx
@@ -55,6 +55,9 @@
     </w:p>
     <w:p>
       <w:r>
+        <w:rPr>
+          <w:noProof/>
+        </w:rPr>
         <w:drawing>
           <wp:inline distT="0" distB="0" distL="0" distR="0" wp14:anchorId="405621F5" wp14:editId="10CD862B">
             <wp:extent cx="4848902" cy="3372321"/>
@@ -228,6 +231,9 @@
     </w:p>
     <w:p>
       <w:r>
+        <w:rPr>
+          <w:noProof/>
+        </w:rPr>
         <w:drawing>
           <wp:inline distT="0" distB="0" distL="0" distR="0" wp14:anchorId="13A17A97" wp14:editId="01F3831C">
             <wp:extent cx="5760720" cy="4024630"/>
@@ -270,6 +276,9 @@
     </w:p>
     <w:p>
       <w:r>
+        <w:rPr>
+          <w:noProof/>
+        </w:rPr>
         <w:drawing>
           <wp:inline distT="0" distB="0" distL="0" distR="0" wp14:anchorId="46E5C7E1" wp14:editId="62AB3487">
             <wp:extent cx="5760720" cy="91440"/>
@@ -390,6 +399,9 @@
     </w:p>
     <w:p>
       <w:r>
+        <w:rPr>
+          <w:noProof/>
+        </w:rPr>
         <w:drawing>
           <wp:inline distT="0" distB="0" distL="0" distR="0" wp14:anchorId="1DD80ED0" wp14:editId="7DBD06C3">
             <wp:extent cx="5760720" cy="1054735"/>
@@ -460,6 +472,7 @@
     <w:p>
       <w:r>
         <w:rPr>
+          <w:noProof/>
           <w:lang w:val="en-GB"/>
         </w:rPr>
         <w:drawing>
@@ -530,10 +543,7 @@
     </w:p>
     <w:p>
       <w:r>
-        <w:t xml:space="preserve">Wil je een nieuw label toevoegen, dan kan dat door een naam in te typen in het veld Nieuw label… en te klikken </w:t>
-      </w:r>
-      <w:r>
-        <w:t xml:space="preserve">op </w:t>
+        <w:t xml:space="preserve">Wil je een nieuw label toevoegen, dan kan dat door een naam in te typen in het veld Nieuw label… en te klikken op </w:t>
       </w:r>
       <w:proofErr w:type="spellStart"/>
       <w:r>
@@ -595,6 +605,9 @@
     </w:p>
     <w:p>
       <w:r>
+        <w:rPr>
+          <w:noProof/>
+        </w:rPr>
         <w:drawing>
           <wp:inline distT="0" distB="0" distL="0" distR="0" wp14:anchorId="5438D199" wp14:editId="2A06D844">
             <wp:extent cx="5760720" cy="1328420"/>
@@ -639,6 +652,9 @@
     </w:p>
     <w:p>
       <w:r>
+        <w:rPr>
+          <w:noProof/>
+        </w:rPr>
         <w:drawing>
           <wp:inline distT="0" distB="0" distL="0" distR="0" wp14:anchorId="5412159C" wp14:editId="26F9BD97">
             <wp:extent cx="5760720" cy="4217035"/>
@@ -727,6 +743,7 @@
     <w:p>
       <w:r>
         <w:rPr>
+          <w:noProof/>
           <w:lang w:val="de-AT"/>
         </w:rPr>
         <w:drawing>
@@ -813,6 +830,7 @@
     <w:p>
       <w:r>
         <w:rPr>
+          <w:noProof/>
           <w:lang w:val="en-GB"/>
         </w:rPr>
         <w:drawing>
@@ -877,17 +895,14 @@
     </w:p>
     <w:p>
       <w:r>
-        <w:t>Onderaan het rechterpaneel vind je de instellingen voor het bandpass-filter. Hiermee kun je frequenties buiten een bepaald bereik onderdrukken</w:t>
-      </w:r>
-      <w:r>
-        <w:t>,</w:t>
-      </w:r>
-      <w:r>
-        <w:t xml:space="preserve"> bijvoorbeeld om ruis te verminderen of specifieke geluiden beter hoorbaar te maken.</w:t>
-      </w:r>
-    </w:p>
-    <w:p>
-      <w:r>
+        <w:t>Onderaan het rechterpaneel vind je de instellingen voor het bandpass-filter. Hiermee kun je frequenties buiten een bepaald bereik onderdrukken, bijvoorbeeld om ruis te verminderen of specifieke geluiden beter hoorbaar te maken.</w:t>
+      </w:r>
+    </w:p>
+    <w:p>
+      <w:r>
+        <w:rPr>
+          <w:noProof/>
+        </w:rPr>
         <w:drawing>
           <wp:inline distT="0" distB="0" distL="0" distR="0" wp14:anchorId="68868EBC" wp14:editId="022B8F54">
             <wp:extent cx="5760720" cy="1581785"/>
@@ -932,21 +947,7 @@
           <w:b/>
           <w:bCs/>
         </w:rPr>
-        <w:t xml:space="preserve">Filter </w:t>
-      </w:r>
-      <w:r>
-        <w:rPr>
-          <w:b/>
-          <w:bCs/>
-        </w:rPr>
-        <w:t>On</w:t>
-      </w:r>
-      <w:r>
-        <w:rPr>
-          <w:b/>
-          <w:bCs/>
-        </w:rPr>
-        <w:t>.</w:t>
+        <w:t>Filter On.</w:t>
       </w:r>
     </w:p>
     <w:p>
@@ -1070,6 +1071,9 @@
     </w:p>
     <w:p>
       <w:r>
+        <w:rPr>
+          <w:noProof/>
+        </w:rPr>
         <w:drawing>
           <wp:inline distT="0" distB="0" distL="0" distR="0" wp14:anchorId="144F103A" wp14:editId="7811611A">
             <wp:extent cx="5760720" cy="557530"/>
@@ -1141,6 +1145,9 @@
     </w:p>
     <w:p>
       <w:r>
+        <w:rPr>
+          <w:noProof/>
+        </w:rPr>
         <w:drawing>
           <wp:inline distT="0" distB="0" distL="0" distR="0" wp14:anchorId="74543894" wp14:editId="54344DF5">
             <wp:extent cx="5760720" cy="1480185"/>
@@ -1180,6 +1187,9 @@
     </w:p>
     <w:p>
       <w:r>
+        <w:rPr>
+          <w:noProof/>
+        </w:rPr>
         <w:drawing>
           <wp:inline distT="0" distB="0" distL="0" distR="0" wp14:anchorId="333E0F3B" wp14:editId="445FEFEC">
             <wp:extent cx="5760720" cy="3074035"/>
@@ -1215,95 +1225,6 @@
             </a:graphic>
           </wp:inline>
         </w:drawing>
-      </w:r>
-    </w:p>
-    <w:p>
-      <w:pPr>
-        <w:pStyle w:val="Kop2"/>
-      </w:pPr>
-      <w:r>
-        <w:t>Samenvattend</w:t>
-      </w:r>
-    </w:p>
-    <w:p>
-      <w:pPr>
-        <w:pStyle w:val="Lijstalinea"/>
-        <w:numPr>
-          <w:ilvl w:val="0"/>
-          <w:numId w:val="2"/>
-        </w:numPr>
-      </w:pPr>
-      <w:r>
-        <w:t xml:space="preserve">De </w:t>
-      </w:r>
-      <w:proofErr w:type="spellStart"/>
-      <w:r>
-        <w:t>Lung</w:t>
-      </w:r>
-      <w:proofErr w:type="spellEnd"/>
-      <w:r>
-        <w:t xml:space="preserve"> Sound Viewer is bedoeld om snel en overzichtelijk geluiden te labelen.</w:t>
-      </w:r>
-    </w:p>
-    <w:p>
-      <w:pPr>
-        <w:pStyle w:val="Lijstalinea"/>
-        <w:numPr>
-          <w:ilvl w:val="0"/>
-          <w:numId w:val="2"/>
-        </w:numPr>
-      </w:pPr>
-      <w:r>
-        <w:t>Gebruik de spatiebalk om af te spelen.</w:t>
-      </w:r>
-    </w:p>
-    <w:p>
-      <w:pPr>
-        <w:pStyle w:val="Lijstalinea"/>
-        <w:numPr>
-          <w:ilvl w:val="0"/>
-          <w:numId w:val="2"/>
-        </w:numPr>
-      </w:pPr>
-      <w:proofErr w:type="spellStart"/>
-      <w:r>
-        <w:t>Prev</w:t>
-      </w:r>
-      <w:proofErr w:type="spellEnd"/>
-      <w:r>
-        <w:t xml:space="preserve">/Next of </w:t>
-      </w:r>
-      <w:proofErr w:type="spellStart"/>
-      <w:r>
-        <w:t>Jump</w:t>
-      </w:r>
-      <w:proofErr w:type="spellEnd"/>
-      <w:r>
-        <w:t xml:space="preserve"> to om tussen bestanden te wisselen.</w:t>
-      </w:r>
-    </w:p>
-    <w:p>
-      <w:pPr>
-        <w:pStyle w:val="Lijstalinea"/>
-        <w:numPr>
-          <w:ilvl w:val="0"/>
-          <w:numId w:val="2"/>
-        </w:numPr>
-      </w:pPr>
-      <w:r>
-        <w:t>Auto segment om automatisch tijdvakken te maken.</w:t>
-      </w:r>
-    </w:p>
-    <w:p>
-      <w:pPr>
-        <w:pStyle w:val="Lijstalinea"/>
-        <w:numPr>
-          <w:ilvl w:val="0"/>
-          <w:numId w:val="2"/>
-        </w:numPr>
-      </w:pPr>
-      <w:r>
-        <w:t>Export CSV om je werk als dataset mee te nemen.</w:t>
       </w:r>
     </w:p>
     <w:sectPr>

</xml_diff>